<commit_message>
Se han modificado las 2 primeras secciones
</commit_message>
<xml_diff>
--- a/Mobile application for capturing geological field information.docx
+++ b/Mobile application for capturing geological field information.docx
@@ -17,8 +17,6 @@
           <w:lang w:val="en-US"/>
         </w:rPr>
       </w:pPr>
-      <w:bookmarkStart w:id="0" w:name="_GoBack"/>
-      <w:bookmarkEnd w:id="0"/>
     </w:p>
     <w:p>
       <w:pPr>
@@ -1129,8 +1127,8 @@
           <w:lang w:val="en-US"/>
         </w:rPr>
       </w:pPr>
-      <w:bookmarkStart w:id="1" w:name="_Toc18007749"/>
-      <w:bookmarkStart w:id="2" w:name="_Toc19265297"/>
+      <w:bookmarkStart w:id="0" w:name="_Toc18007749"/>
+      <w:bookmarkStart w:id="1" w:name="_Toc19265297"/>
       <w:r>
         <w:rPr>
           <w:rFonts w:ascii="Arial" w:eastAsia="Arial" w:hAnsi="Arial" w:cs="Arial"/>
@@ -1141,8 +1139,8 @@
         <w:lastRenderedPageBreak/>
         <w:t>Introduction</w:t>
       </w:r>
+      <w:bookmarkEnd w:id="0"/>
       <w:bookmarkEnd w:id="1"/>
-      <w:bookmarkEnd w:id="2"/>
     </w:p>
     <w:p>
       <w:pPr>
@@ -1160,45 +1158,21 @@
           <w:rFonts w:ascii="Arial" w:eastAsia="Arial" w:hAnsi="Arial" w:cs="Arial"/>
           <w:lang w:val="en-US"/>
         </w:rPr>
-        <w:t>Geology is the science that aims to study the earth; Geologists obtain information through field work, which is to visit the places you want to analyze, recording their findings in a "field notebook" in it the data are recorded during the days of research carried out in the open ; The field book is a fundamental tool for the conservation of geological projects, which preserve the recorded data, accompanied by sketches, drawings, sketches, among others, to represent different types of information provided.</w:t>
-      </w:r>
-    </w:p>
-    <w:p>
-      <w:pPr>
-        <w:keepNext/>
-        <w:keepLines/>
-        <w:spacing w:after="0" w:line="360" w:lineRule="auto"/>
-        <w:jc w:val="both"/>
-        <w:rPr>
-          <w:rFonts w:ascii="Arial" w:eastAsia="Arial" w:hAnsi="Arial" w:cs="Arial"/>
-          <w:lang w:val="en-US"/>
-        </w:rPr>
-      </w:pPr>
-    </w:p>
-    <w:p>
-      <w:pPr>
-        <w:keepNext/>
-        <w:keepLines/>
-        <w:spacing w:after="0" w:line="360" w:lineRule="auto"/>
-        <w:jc w:val="both"/>
-        <w:rPr>
-          <w:rFonts w:ascii="Arial" w:eastAsia="Arial" w:hAnsi="Arial" w:cs="Arial"/>
-          <w:lang w:val="en-US"/>
-        </w:rPr>
-      </w:pPr>
-      <w:r>
-        <w:rPr>
-          <w:rFonts w:ascii="Arial" w:eastAsia="Arial" w:hAnsi="Arial" w:cs="Arial"/>
-          <w:lang w:val="en-US"/>
-        </w:rPr>
-        <w:t>System development, allow users to store geological information in a notebook virtual field, facilitating the capture and geological data management, maintaining order and facilitating the receipt of the information obtained during their days in the open</w:t>
-      </w:r>
-      <w:r>
-        <w:rPr>
-          <w:rFonts w:ascii="Arial" w:eastAsia="Arial" w:hAnsi="Arial" w:cs="Arial"/>
-          <w:lang w:val="en-US"/>
-        </w:rPr>
-        <w:t>.</w:t>
+        <w:t>Geology is the science that studies the planet earth, focusing primarily on the analysis of its composition and structure, to establish the dynamics of the processes taking place on the planet, the specialists in this area of study are  geologists, who perform their I work through field trips to collect as much information as possible.</w:t>
+      </w:r>
+      <w:r>
+        <w:rPr>
+          <w:rFonts w:ascii="Arial" w:eastAsia="Arial" w:hAnsi="Arial" w:cs="Arial"/>
+          <w:lang w:val="en-US"/>
+        </w:rPr>
+        <w:t xml:space="preserve"> </w:t>
+      </w:r>
+      <w:r>
+        <w:rPr>
+          <w:rFonts w:ascii="Arial" w:eastAsia="Arial" w:hAnsi="Arial" w:cs="Arial"/>
+          <w:lang w:val="en-US"/>
+        </w:rPr>
+        <w:t>The information obtained is written in their field books, which over time become an important information bank, but this tool has a great disadvantage since they are paper, so the loss of information is very common if not care is taken; Therefore, the development of a digital field book, will allow its users to store geological information in the field, facilitating the capture and management of geological data, maintaining an order and safeguarding the information obtained.</w:t>
       </w:r>
     </w:p>
     <w:p>
@@ -1229,8 +1203,8 @@
           <w:lang w:val="en-US"/>
         </w:rPr>
       </w:pPr>
-      <w:bookmarkStart w:id="3" w:name="_Toc18007750"/>
-      <w:bookmarkStart w:id="4" w:name="_Toc19265298"/>
+      <w:bookmarkStart w:id="2" w:name="_Toc18007750"/>
+      <w:bookmarkStart w:id="3" w:name="_Toc19265298"/>
       <w:r>
         <w:rPr>
           <w:rFonts w:ascii="Arial" w:eastAsia="Arial" w:hAnsi="Arial" w:cs="Arial"/>
@@ -1240,14 +1214,14 @@
         </w:rPr>
         <w:t>Purpose</w:t>
       </w:r>
+      <w:bookmarkEnd w:id="2"/>
       <w:bookmarkEnd w:id="3"/>
-      <w:bookmarkEnd w:id="4"/>
     </w:p>
     <w:p>
       <w:pPr>
         <w:keepNext/>
         <w:keepLines/>
-        <w:spacing w:after="0" w:line="360" w:lineRule="auto"/>
+        <w:spacing w:after="0"/>
         <w:jc w:val="both"/>
         <w:rPr>
           <w:rFonts w:ascii="Arial" w:eastAsia="Arial" w:hAnsi="Arial" w:cs="Arial"/>
@@ -1259,69 +1233,7 @@
           <w:rFonts w:ascii="Arial" w:eastAsia="Arial" w:hAnsi="Arial" w:cs="Arial"/>
           <w:lang w:val="en-US"/>
         </w:rPr>
-        <w:t>A review of the issue indicates that</w:t>
-      </w:r>
-      <w:r>
-        <w:rPr>
-          <w:rFonts w:ascii="Arial" w:eastAsia="Arial" w:hAnsi="Arial" w:cs="Arial"/>
-          <w:color w:val="00B050"/>
-          <w:lang w:val="en-US"/>
-        </w:rPr>
-        <w:t xml:space="preserve"> </w:t>
-      </w:r>
-      <w:r>
-        <w:rPr>
-          <w:rFonts w:ascii="Arial" w:eastAsia="Arial" w:hAnsi="Arial" w:cs="Arial"/>
-          <w:lang w:val="en-US"/>
-        </w:rPr>
-        <w:t>the creation of a system according to the needs of the geological community, facilitate their work in protecting the information that was obtained during field work, avoiding the loss of relevant data and facilitating the geological project management, the system will take the concept "Field book" of which the main features of it, to be implemented and improved with the support of the new tools available today are abstracted.</w:t>
-      </w:r>
-    </w:p>
-    <w:p>
-      <w:pPr>
-        <w:keepNext/>
-        <w:keepLines/>
-        <w:spacing w:after="0" w:line="360" w:lineRule="auto"/>
-        <w:jc w:val="both"/>
-        <w:rPr>
-          <w:rFonts w:ascii="Arial" w:eastAsia="Arial" w:hAnsi="Arial" w:cs="Arial"/>
-          <w:lang w:val="en-US"/>
-        </w:rPr>
-      </w:pPr>
-    </w:p>
-    <w:p>
-      <w:pPr>
-        <w:keepNext/>
-        <w:keepLines/>
-        <w:spacing w:after="0" w:line="360" w:lineRule="auto"/>
-        <w:jc w:val="both"/>
-        <w:rPr>
-          <w:rFonts w:ascii="Arial" w:eastAsia="Arial" w:hAnsi="Arial" w:cs="Arial"/>
-          <w:lang w:val="en-US"/>
-        </w:rPr>
-      </w:pPr>
-      <w:r>
-        <w:rPr>
-          <w:rFonts w:ascii="Arial" w:eastAsia="Arial" w:hAnsi="Arial" w:cs="Arial"/>
-          <w:lang w:val="en-US"/>
-        </w:rPr>
-        <w:t xml:space="preserve">The software gives users the ability to store geological information was obtained during their days of fieldwork, managing to keep the ordered and available data to be viewed by the user in the system also will allow the transmission of geological information a standard format, so the information can be analyzed by another person as if </w:t>
-      </w:r>
-      <w:proofErr w:type="gramStart"/>
-      <w:r>
-        <w:rPr>
-          <w:rFonts w:ascii="Arial" w:eastAsia="Arial" w:hAnsi="Arial" w:cs="Arial"/>
-          <w:lang w:val="en-US"/>
-        </w:rPr>
-        <w:t>himself</w:t>
-      </w:r>
-      <w:proofErr w:type="gramEnd"/>
-      <w:r>
-        <w:rPr>
-          <w:rFonts w:ascii="Arial" w:eastAsia="Arial" w:hAnsi="Arial" w:cs="Arial"/>
-          <w:lang w:val="en-US"/>
-        </w:rPr>
-        <w:t xml:space="preserve"> had obtained.</w:t>
+        <w:t>Based on the needs of a secure storage for geological information, the Geonote system will facilitate the protection of the geological  information obtained during the field work, avoiding the loss of relevant data and the management of geological projects, the system will take the concept "field book", from which the main functions will be taken, to be implemented and improved.</w:t>
       </w:r>
     </w:p>
     <w:p>
@@ -1352,8 +1264,8 @@
           <w:lang w:val="en-US"/>
         </w:rPr>
       </w:pPr>
-      <w:bookmarkStart w:id="5" w:name="_Toc18007751"/>
-      <w:bookmarkStart w:id="6" w:name="_Toc19265299"/>
+      <w:bookmarkStart w:id="4" w:name="_Toc18007751"/>
+      <w:bookmarkStart w:id="5" w:name="_Toc19265299"/>
       <w:r>
         <w:rPr>
           <w:rFonts w:ascii="Arial" w:eastAsia="Arial" w:hAnsi="Arial" w:cs="Arial"/>
@@ -1363,8 +1275,8 @@
         </w:rPr>
         <w:t>Scopes</w:t>
       </w:r>
+      <w:bookmarkEnd w:id="4"/>
       <w:bookmarkEnd w:id="5"/>
-      <w:bookmarkEnd w:id="6"/>
     </w:p>
     <w:p>
       <w:pPr>
@@ -1429,8 +1341,8 @@
           <w:lang w:val="en-US"/>
         </w:rPr>
       </w:pPr>
-      <w:bookmarkStart w:id="7" w:name="_Toc18007752"/>
-      <w:bookmarkStart w:id="8" w:name="_Toc19265300"/>
+      <w:bookmarkStart w:id="6" w:name="_Toc18007752"/>
+      <w:bookmarkStart w:id="7" w:name="_Toc19265300"/>
       <w:r>
         <w:rPr>
           <w:rFonts w:ascii="Arial" w:eastAsia="Arial" w:hAnsi="Arial" w:cs="Arial"/>
@@ -1438,11 +1350,10 @@
           <w:szCs w:val="22"/>
           <w:lang w:val="en-US"/>
         </w:rPr>
-        <w:lastRenderedPageBreak/>
         <w:t>Limitations</w:t>
       </w:r>
+      <w:bookmarkEnd w:id="6"/>
       <w:bookmarkEnd w:id="7"/>
-      <w:bookmarkEnd w:id="8"/>
     </w:p>
     <w:p>
       <w:pPr>
@@ -1465,7 +1376,16 @@
           <w:rFonts w:ascii="Arial" w:eastAsia="Arial" w:hAnsi="Arial" w:cs="Arial"/>
           <w:lang w:val="en-US"/>
         </w:rPr>
-        <w:t>The system functions in android devices 7 or higher.</w:t>
+        <w:t>The system functions in android devices 7 or</w:t>
+      </w:r>
+      <w:bookmarkStart w:id="8" w:name="_GoBack"/>
+      <w:bookmarkEnd w:id="8"/>
+      <w:r>
+        <w:rPr>
+          <w:rFonts w:ascii="Arial" w:eastAsia="Arial" w:hAnsi="Arial" w:cs="Arial"/>
+          <w:lang w:val="en-US"/>
+        </w:rPr>
+        <w:t xml:space="preserve"> higher.</w:t>
       </w:r>
     </w:p>
     <w:p>
@@ -1584,6 +1504,7 @@
           <w:rFonts w:ascii="Arial" w:eastAsia="Arial" w:hAnsi="Arial" w:cs="Arial"/>
           <w:lang w:val="en-US"/>
         </w:rPr>
+        <w:lastRenderedPageBreak/>
         <w:t>The proposed software will target geological and geophysical community, as system will specialize in this area of ​​knowledge, counting vocabulary of these branches of study.</w:t>
       </w:r>
     </w:p>
@@ -1939,7 +1860,6 @@
           <w:color w:val="000000"/>
           <w:lang w:val="en-US"/>
         </w:rPr>
-        <w:lastRenderedPageBreak/>
         <w:t>The system will make reports organizing information based on the characteristics of the data, which will locate an important data quickly and easily, reports will be generated in PDF format.</w:t>
       </w:r>
     </w:p>
@@ -2066,6 +1986,7 @@
           <w:color w:val="000000"/>
           <w:lang w:val="en-US"/>
         </w:rPr>
+        <w:lastRenderedPageBreak/>
         <w:t xml:space="preserve">Technology Kivy allows us to make android applications easily and flange us different tools to correct errors before generating a final application or use your area Kivy evidence launcher, which is an application that lets you run files python on </w:t>
       </w:r>
       <w:proofErr w:type="spellStart"/>
@@ -2359,7 +2280,6 @@
           <w:szCs w:val="22"/>
           <w:lang w:val="en-US"/>
         </w:rPr>
-        <w:lastRenderedPageBreak/>
         <w:t>Use cases</w:t>
       </w:r>
       <w:bookmarkEnd w:id="17"/>
@@ -2466,6 +2386,7 @@
           <w:rFonts w:ascii="Arial" w:hAnsi="Arial" w:cs="Arial"/>
           <w:lang w:val="en-US"/>
         </w:rPr>
+        <w:lastRenderedPageBreak/>
         <w:t>Based on what is selected in UC2, the system must show the type of land selected for each type of land, whether primary, secondary or additional.</w:t>
       </w:r>
     </w:p>
@@ -2677,7 +2598,6 @@
           <w:rFonts w:ascii="Arial" w:hAnsi="Arial" w:cs="Arial"/>
           <w:lang w:val="en-US"/>
         </w:rPr>
-        <w:lastRenderedPageBreak/>
         <w:t>Once the information is displayed, the user will press a button to generate the final report, which should be on a standard type sheet and in a stylized format, the information will be displayed in an orderly manner and with its respective image if it was captured.</w:t>
       </w:r>
     </w:p>
@@ -2921,6 +2841,7 @@
                 <w:rFonts w:ascii="Arial" w:hAnsi="Arial" w:cs="Arial"/>
                 <w:lang w:val="en-US"/>
               </w:rPr>
+              <w:lastRenderedPageBreak/>
               <w:t>REQ</w:t>
             </w:r>
             <w:r>
@@ -3714,6 +3635,7 @@
             <w:jc w:val="center"/>
             <w:rPr>
               <w:b/>
+              <w:color w:val="C0C0C0"/>
             </w:rPr>
           </w:pPr>
           <w:proofErr w:type="spellStart"/>
@@ -3735,7 +3657,7 @@
               <w:b/>
               <w:color w:val="C0C0C0"/>
             </w:rPr>
-            <w:t>1.1</w:t>
+            <w:t>1.2</w:t>
           </w:r>
         </w:p>
       </w:tc>
@@ -4006,7 +3928,7 @@
               <w:color w:val="C0C0C0"/>
               <w:lang w:val="en-US"/>
             </w:rPr>
-            <w:t>1.1</w:t>
+            <w:t>1.2</w:t>
           </w:r>
         </w:p>
       </w:tc>
@@ -5783,7 +5705,7 @@
 </file>
 
 <file path=customXml/itemProps1.xml><?xml version="1.0" encoding="utf-8"?>
-<ds:datastoreItem xmlns:ds="http://schemas.openxmlformats.org/officeDocument/2006/customXml" ds:itemID="{2C232E5C-B623-41A7-95B9-F8904C5BE4A0}">
+<ds:datastoreItem xmlns:ds="http://schemas.openxmlformats.org/officeDocument/2006/customXml" ds:itemID="{51B60217-2417-4CCA-8377-B1D0E7628284}">
   <ds:schemaRefs>
     <ds:schemaRef ds:uri="http://schemas.openxmlformats.org/officeDocument/2006/bibliography"/>
   </ds:schemaRefs>

</xml_diff>